<commit_message>
added 5 task and report
</commit_message>
<xml_diff>
--- a/jmeter_tasks/task4/BE_task4.docx
+++ b/jmeter_tasks/task4/BE_task4.docx
@@ -408,7 +408,23 @@
           <w:sz w:val="28"/>
           <w:szCs w:val="28"/>
         </w:rPr>
-        <w:t xml:space="preserve">main capacity test we checked script workability and system availability with </w:t>
+        <w:t xml:space="preserve">main </w:t>
+      </w:r>
+      <w:r>
+        <w:rPr>
+          <w:rFonts w:ascii="Times New Roman" w:hAnsi="Times New Roman" w:cs="Times New Roman"/>
+          <w:sz w:val="28"/>
+          <w:szCs w:val="28"/>
+        </w:rPr>
+        <w:t>load</w:t>
+      </w:r>
+      <w:r>
+        <w:rPr>
+          <w:rFonts w:ascii="Times New Roman" w:hAnsi="Times New Roman" w:cs="Times New Roman"/>
+          <w:sz w:val="28"/>
+          <w:szCs w:val="28"/>
+        </w:rPr>
+        <w:t xml:space="preserve"> test we checked script workability and system availability with </w:t>
       </w:r>
       <w:r>
         <w:rPr>
@@ -504,23 +520,7 @@
           <w:sz w:val="28"/>
           <w:szCs w:val="28"/>
         </w:rPr>
-        <w:t>load test with the same number of users but much longer (1h). Only two errors with code 500 in module admin page appeared d</w:t>
-      </w:r>
-      <w:r>
-        <w:rPr>
-          <w:rFonts w:ascii="Times New Roman" w:hAnsi="Times New Roman" w:cs="Times New Roman"/>
-          <w:sz w:val="28"/>
-          <w:szCs w:val="28"/>
-        </w:rPr>
-        <w:t>uring load test</w:t>
-      </w:r>
-      <w:r>
-        <w:rPr>
-          <w:rFonts w:ascii="Times New Roman" w:hAnsi="Times New Roman" w:cs="Times New Roman"/>
-          <w:sz w:val="28"/>
-          <w:szCs w:val="28"/>
-        </w:rPr>
-        <w:t xml:space="preserve"> that is 0.023% from total number of transactions</w:t>
+        <w:t>load test with the same number of users but much longer (1h). Only two errors with code 500 in module admin page appeared during load test that is 0.023% from total number of transactions</w:t>
       </w:r>
       <w:r>
         <w:rPr>
@@ -1710,6 +1710,7 @@
       <w:r>
         <w:rPr>
           <w:rFonts w:ascii="Times New Roman" w:hAnsi="Times New Roman" w:cs="Times New Roman"/>
+          <w:noProof/>
           <w:sz w:val="28"/>
           <w:szCs w:val="28"/>
         </w:rPr>
@@ -1789,6 +1790,7 @@
       <w:r>
         <w:rPr>
           <w:rFonts w:ascii="Times New Roman" w:hAnsi="Times New Roman" w:cs="Times New Roman"/>
+          <w:noProof/>
           <w:sz w:val="28"/>
           <w:szCs w:val="28"/>
         </w:rPr>
@@ -1877,6 +1879,7 @@
       <w:r>
         <w:rPr>
           <w:rFonts w:ascii="Times New Roman" w:hAnsi="Times New Roman" w:cs="Times New Roman"/>
+          <w:noProof/>
           <w:sz w:val="28"/>
           <w:szCs w:val="28"/>
         </w:rPr>
@@ -1983,6 +1986,7 @@
       <w:r>
         <w:rPr>
           <w:rFonts w:ascii="Times New Roman" w:hAnsi="Times New Roman" w:cs="Times New Roman"/>
+          <w:noProof/>
           <w:sz w:val="28"/>
           <w:szCs w:val="28"/>
         </w:rPr>
@@ -2052,6 +2056,7 @@
       <w:r>
         <w:rPr>
           <w:rFonts w:ascii="Times New Roman" w:hAnsi="Times New Roman" w:cs="Times New Roman"/>
+          <w:noProof/>
           <w:sz w:val="28"/>
           <w:szCs w:val="28"/>
         </w:rPr>
@@ -2154,6 +2159,7 @@
       <w:r>
         <w:rPr>
           <w:rFonts w:ascii="Times New Roman" w:hAnsi="Times New Roman" w:cs="Times New Roman"/>
+          <w:noProof/>
           <w:sz w:val="28"/>
           <w:szCs w:val="28"/>
         </w:rPr>
@@ -2234,6 +2240,7 @@
       <w:r>
         <w:rPr>
           <w:rFonts w:ascii="Times New Roman" w:hAnsi="Times New Roman" w:cs="Times New Roman"/>
+          <w:noProof/>
           <w:sz w:val="28"/>
           <w:szCs w:val="28"/>
         </w:rPr>
@@ -2345,10 +2352,34 @@
           <w:sz w:val="28"/>
           <w:szCs w:val="28"/>
         </w:rPr>
-        <w:t>load test behave almost stably, excluding two CPU load spikes that didn’t influence response time and two random 500 errors. Admin page – the most time-consuming action in the flow (5 sec avg) against other actions those 1sec and less.</w:t>
+        <w:t>load test behave almost sta</w:t>
+      </w:r>
+      <w:r>
+        <w:rPr>
+          <w:rFonts w:ascii="Times New Roman" w:hAnsi="Times New Roman" w:cs="Times New Roman"/>
+          <w:sz w:val="28"/>
+          <w:szCs w:val="28"/>
+        </w:rPr>
+        <w:t>b</w:t>
+      </w:r>
+      <w:r>
+        <w:rPr>
+          <w:rFonts w:ascii="Times New Roman" w:hAnsi="Times New Roman" w:cs="Times New Roman"/>
+          <w:sz w:val="28"/>
+          <w:szCs w:val="28"/>
+        </w:rPr>
+        <w:t>ly</w:t>
       </w:r>
       <w:bookmarkStart w:id="0" w:name="_GoBack"/>
       <w:bookmarkEnd w:id="0"/>
+      <w:r>
+        <w:rPr>
+          <w:rFonts w:ascii="Times New Roman" w:hAnsi="Times New Roman" w:cs="Times New Roman"/>
+          <w:sz w:val="28"/>
+          <w:szCs w:val="28"/>
+        </w:rPr>
+        <w:t>, excluding two CPU load spikes that didn’t influence response time and two random 500 errors. Admin page – the most time-consuming action in the flow (5 sec avg) against other actions those 1sec and less.</w:t>
+      </w:r>
     </w:p>
     <w:sectPr>
       <w:pgSz w:w="12240" w:h="15840"/>
@@ -3680,7 +3711,7 @@
 </file>
 
 <file path=customXml/itemProps1.xml><?xml version="1.0" encoding="utf-8"?>
-<ds:datastoreItem xmlns:ds="http://schemas.openxmlformats.org/officeDocument/2006/customXml" ds:itemID="{B0C4B059-723A-481C-A78C-36F29D6451D4}">
+<ds:datastoreItem xmlns:ds="http://schemas.openxmlformats.org/officeDocument/2006/customXml" ds:itemID="{734C360E-114C-4260-8D74-FE6E4C8E2175}">
   <ds:schemaRefs>
     <ds:schemaRef ds:uri="http://schemas.openxmlformats.org/officeDocument/2006/bibliography"/>
   </ds:schemaRefs>

</xml_diff>